<commit_message>
feat:Añadida la documentación final del estudiante 1
</commit_message>
<xml_diff>
--- a/reports/Student #1/D4/Planning report D4 #Student 1.docx
+++ b/reports/Student #1/D4/Planning report D4 #Student 1.docx
@@ -94,12 +94,12 @@
             <wp:extent cx="1112520" cy="1112520"/>
             <wp:effectExtent b="0" l="0" r="0" t="0"/>
             <wp:wrapNone/>
-            <wp:docPr descr="http://recursoshumanos.us.es/images/marca-dos-tintas_300.gif" id="60" name="image1.gif"/>
+            <wp:docPr descr="http://recursoshumanos.us.es/images/marca-dos-tintas_300.gif" id="60" name="image5.gif"/>
             <a:graphic>
               <a:graphicData uri="http://schemas.openxmlformats.org/drawingml/2006/picture">
                 <pic:pic>
                   <pic:nvPicPr>
-                    <pic:cNvPr descr="http://recursoshumanos.us.es/images/marca-dos-tintas_300.gif" id="0" name="image1.gif"/>
+                    <pic:cNvPr descr="http://recursoshumanos.us.es/images/marca-dos-tintas_300.gif" id="0" name="image5.gif"/>
                     <pic:cNvPicPr preferRelativeResize="0"/>
                   </pic:nvPicPr>
                   <pic:blipFill>
@@ -3928,6 +3928,231 @@
           </w:tcPr>
           <w:p>
             <w:pPr>
+              <w:spacing w:after="160" w:line="360" w:lineRule="auto"/>
+              <w:ind w:firstLine="0"/>
+              <w:rPr>
+                <w:rFonts w:ascii="Arial Narrow" w:cs="Arial Narrow" w:eastAsia="Arial Narrow" w:hAnsi="Arial Narrow"/>
+                <w:sz w:val="20"/>
+                <w:szCs w:val="20"/>
+              </w:rPr>
+            </w:pPr>
+            <w:r>
+              <w:rPr>
+                <w:rFonts w:ascii="Arial Narrow" w:cs="Arial Narrow" w:eastAsia="Arial Narrow" w:hAnsi="Arial Narrow"/>
+                <w:sz w:val="20"/>
+                <w:szCs w:val="20"/>
+                <w:rtl w:val="0"/>
+              </w:rPr>
+              <w:t xml:space="preserve">Lint report</w:t>
+            </w:r>
+          </w:p>
+        </w:tc>
+        <w:tc>
+          <w:tcPr>
+            <w:shd w:fill="auto" w:val="clear"/>
+            <w:tcMar>
+              <w:top w:w="100.0" w:type="dxa"/>
+              <w:left w:w="100.0" w:type="dxa"/>
+              <w:bottom w:w="100.0" w:type="dxa"/>
+              <w:right w:w="100.0" w:type="dxa"/>
+            </w:tcMar>
+            <w:vAlign w:val="top"/>
+          </w:tcPr>
+          <w:p>
+            <w:pPr>
+              <w:spacing w:line="360" w:lineRule="auto"/>
+              <w:ind w:firstLine="0"/>
+              <w:jc w:val="left"/>
+              <w:rPr>
+                <w:rFonts w:ascii="Arial Narrow" w:cs="Arial Narrow" w:eastAsia="Arial Narrow" w:hAnsi="Arial Narrow"/>
+                <w:sz w:val="20"/>
+                <w:szCs w:val="20"/>
+              </w:rPr>
+            </w:pPr>
+            <w:r>
+              <w:rPr>
+                <w:rFonts w:ascii="Arial Narrow" w:cs="Arial Narrow" w:eastAsia="Arial Narrow" w:hAnsi="Arial Narrow"/>
+                <w:sz w:val="20"/>
+                <w:szCs w:val="20"/>
+                <w:rtl w:val="0"/>
+              </w:rPr>
+              <w:t xml:space="preserve">Analizar los code smell producidos por el estudiante 1</w:t>
+            </w:r>
+          </w:p>
+        </w:tc>
+        <w:tc>
+          <w:tcPr>
+            <w:shd w:fill="auto" w:val="clear"/>
+            <w:tcMar>
+              <w:top w:w="100.0" w:type="dxa"/>
+              <w:left w:w="100.0" w:type="dxa"/>
+              <w:bottom w:w="100.0" w:type="dxa"/>
+              <w:right w:w="100.0" w:type="dxa"/>
+            </w:tcMar>
+            <w:vAlign w:val="top"/>
+          </w:tcPr>
+          <w:p>
+            <w:pPr>
+              <w:widowControl w:val="0"/>
+              <w:ind w:firstLine="0"/>
+              <w:jc w:val="left"/>
+              <w:rPr>
+                <w:rFonts w:ascii="Arial Narrow" w:cs="Arial Narrow" w:eastAsia="Arial Narrow" w:hAnsi="Arial Narrow"/>
+                <w:sz w:val="20"/>
+                <w:szCs w:val="20"/>
+              </w:rPr>
+            </w:pPr>
+            <w:r>
+              <w:rPr>
+                <w:rFonts w:ascii="Arial Narrow" w:cs="Arial Narrow" w:eastAsia="Arial Narrow" w:hAnsi="Arial Narrow"/>
+                <w:sz w:val="20"/>
+                <w:szCs w:val="20"/>
+                <w:rtl w:val="0"/>
+              </w:rPr>
+              <w:t xml:space="preserve">Realizar el Lint report</w:t>
+            </w:r>
+          </w:p>
+        </w:tc>
+        <w:tc>
+          <w:tcPr>
+            <w:shd w:fill="auto" w:val="clear"/>
+            <w:tcMar>
+              <w:top w:w="100.0" w:type="dxa"/>
+              <w:left w:w="100.0" w:type="dxa"/>
+              <w:bottom w:w="100.0" w:type="dxa"/>
+              <w:right w:w="100.0" w:type="dxa"/>
+            </w:tcMar>
+            <w:vAlign w:val="top"/>
+          </w:tcPr>
+          <w:p>
+            <w:pPr>
+              <w:keepNext w:val="0"/>
+              <w:keepLines w:val="0"/>
+              <w:widowControl w:val="0"/>
+              <w:pBdr>
+                <w:top w:space="0" w:sz="0" w:val="nil"/>
+                <w:left w:space="0" w:sz="0" w:val="nil"/>
+                <w:bottom w:space="0" w:sz="0" w:val="nil"/>
+                <w:right w:space="0" w:sz="0" w:val="nil"/>
+                <w:between w:space="0" w:sz="0" w:val="nil"/>
+              </w:pBdr>
+              <w:shd w:fill="auto" w:val="clear"/>
+              <w:spacing w:after="0" w:before="0" w:line="240" w:lineRule="auto"/>
+              <w:ind w:left="0" w:right="0" w:firstLine="0"/>
+              <w:jc w:val="left"/>
+              <w:rPr>
+                <w:rFonts w:ascii="Arial Narrow" w:cs="Arial Narrow" w:eastAsia="Arial Narrow" w:hAnsi="Arial Narrow"/>
+                <w:sz w:val="20"/>
+                <w:szCs w:val="20"/>
+              </w:rPr>
+            </w:pPr>
+            <w:r>
+              <w:rPr>
+                <w:rFonts w:ascii="Arial Narrow" w:cs="Arial Narrow" w:eastAsia="Arial Narrow" w:hAnsi="Arial Narrow"/>
+                <w:sz w:val="20"/>
+                <w:szCs w:val="20"/>
+                <w:rtl w:val="0"/>
+              </w:rPr>
+              <w:t xml:space="preserve">PM</w:t>
+            </w:r>
+          </w:p>
+        </w:tc>
+        <w:tc>
+          <w:tcPr>
+            <w:shd w:fill="auto" w:val="clear"/>
+            <w:tcMar>
+              <w:top w:w="100.0" w:type="dxa"/>
+              <w:left w:w="100.0" w:type="dxa"/>
+              <w:bottom w:w="100.0" w:type="dxa"/>
+              <w:right w:w="100.0" w:type="dxa"/>
+            </w:tcMar>
+            <w:vAlign w:val="top"/>
+          </w:tcPr>
+          <w:p>
+            <w:pPr>
+              <w:widowControl w:val="0"/>
+              <w:ind w:firstLine="0"/>
+              <w:jc w:val="left"/>
+              <w:rPr>
+                <w:rFonts w:ascii="Arial Narrow" w:cs="Arial Narrow" w:eastAsia="Arial Narrow" w:hAnsi="Arial Narrow"/>
+                <w:sz w:val="20"/>
+                <w:szCs w:val="20"/>
+              </w:rPr>
+            </w:pPr>
+            <w:r>
+              <w:rPr>
+                <w:rFonts w:ascii="Arial Narrow" w:cs="Arial Narrow" w:eastAsia="Arial Narrow" w:hAnsi="Arial Narrow"/>
+                <w:sz w:val="20"/>
+                <w:szCs w:val="20"/>
+                <w:rtl w:val="0"/>
+              </w:rPr>
+              <w:t xml:space="preserve">20 minutos</w:t>
+            </w:r>
+          </w:p>
+        </w:tc>
+        <w:tc>
+          <w:tcPr>
+            <w:shd w:fill="auto" w:val="clear"/>
+            <w:tcMar>
+              <w:top w:w="100.0" w:type="dxa"/>
+              <w:left w:w="100.0" w:type="dxa"/>
+              <w:bottom w:w="100.0" w:type="dxa"/>
+              <w:right w:w="100.0" w:type="dxa"/>
+            </w:tcMar>
+            <w:vAlign w:val="top"/>
+          </w:tcPr>
+          <w:p>
+            <w:pPr>
+              <w:keepNext w:val="0"/>
+              <w:keepLines w:val="0"/>
+              <w:widowControl w:val="0"/>
+              <w:pBdr>
+                <w:top w:space="0" w:sz="0" w:val="nil"/>
+                <w:left w:space="0" w:sz="0" w:val="nil"/>
+                <w:bottom w:space="0" w:sz="0" w:val="nil"/>
+                <w:right w:space="0" w:sz="0" w:val="nil"/>
+                <w:between w:space="0" w:sz="0" w:val="nil"/>
+              </w:pBdr>
+              <w:shd w:fill="auto" w:val="clear"/>
+              <w:spacing w:after="0" w:before="0" w:line="240" w:lineRule="auto"/>
+              <w:ind w:left="0" w:right="0" w:firstLine="0"/>
+              <w:jc w:val="left"/>
+              <w:rPr>
+                <w:rFonts w:ascii="Arial Narrow" w:cs="Arial Narrow" w:eastAsia="Arial Narrow" w:hAnsi="Arial Narrow"/>
+                <w:sz w:val="20"/>
+                <w:szCs w:val="20"/>
+              </w:rPr>
+            </w:pPr>
+            <w:r>
+              <w:rPr>
+                <w:rFonts w:ascii="Arial Narrow" w:cs="Arial Narrow" w:eastAsia="Arial Narrow" w:hAnsi="Arial Narrow"/>
+                <w:sz w:val="20"/>
+                <w:szCs w:val="20"/>
+                <w:rtl w:val="0"/>
+              </w:rPr>
+              <w:t xml:space="preserve">25 minutos</w:t>
+            </w:r>
+          </w:p>
+        </w:tc>
+      </w:tr>
+      <w:tr>
+        <w:trPr>
+          <w:cantSplit w:val="0"/>
+          <w:tblHeader w:val="0"/>
+        </w:trPr>
+        <w:tc>
+          <w:tcPr>
+            <w:shd w:fill="auto" w:val="clear"/>
+            <w:tcMar>
+              <w:top w:w="100.0" w:type="dxa"/>
+              <w:left w:w="100.0" w:type="dxa"/>
+              <w:bottom w:w="100.0" w:type="dxa"/>
+              <w:right w:w="100.0" w:type="dxa"/>
+            </w:tcMar>
+            <w:vAlign w:val="top"/>
+          </w:tcPr>
+          <w:p>
+            <w:pPr>
               <w:ind w:firstLine="0"/>
               <w:rPr>
                 <w:rFonts w:ascii="Arial Narrow" w:cs="Arial Narrow" w:eastAsia="Arial Narrow" w:hAnsi="Arial Narrow"/>
@@ -4753,12 +4978,12 @@
           <wp:inline distB="114300" distT="114300" distL="114300" distR="114300">
             <wp:extent cx="4095750" cy="5391150"/>
             <wp:effectExtent b="0" l="0" r="0" t="0"/>
-            <wp:docPr id="59" name="image4.png"/>
+            <wp:docPr id="59" name="image3.png"/>
             <a:graphic>
               <a:graphicData uri="http://schemas.openxmlformats.org/drawingml/2006/picture">
                 <pic:pic>
                   <pic:nvPicPr>
-                    <pic:cNvPr id="0" name="image4.png"/>
+                    <pic:cNvPr id="0" name="image3.png"/>
                     <pic:cNvPicPr preferRelativeResize="0"/>
                   </pic:nvPicPr>
                   <pic:blipFill>
@@ -4865,12 +5090,12 @@
           <wp:inline distB="114300" distT="114300" distL="114300" distR="114300">
             <wp:extent cx="5399730" cy="1714500"/>
             <wp:effectExtent b="0" l="0" r="0" t="0"/>
-            <wp:docPr id="63" name="image2.png"/>
+            <wp:docPr id="63" name="image4.png"/>
             <a:graphic>
               <a:graphicData uri="http://schemas.openxmlformats.org/drawingml/2006/picture">
                 <pic:pic>
                   <pic:nvPicPr>
-                    <pic:cNvPr id="0" name="image2.png"/>
+                    <pic:cNvPr id="0" name="image4.png"/>
                     <pic:cNvPicPr preferRelativeResize="0"/>
                   </pic:nvPicPr>
                   <pic:blipFill>
@@ -4980,12 +5205,12 @@
           <wp:inline distB="114300" distT="114300" distL="114300" distR="114300">
             <wp:extent cx="5399730" cy="1587500"/>
             <wp:effectExtent b="0" l="0" r="0" t="0"/>
-            <wp:docPr id="61" name="image5.png"/>
+            <wp:docPr id="61" name="image6.png"/>
             <a:graphic>
               <a:graphicData uri="http://schemas.openxmlformats.org/drawingml/2006/picture">
                 <pic:pic>
                   <pic:nvPicPr>
-                    <pic:cNvPr id="0" name="image5.png"/>
+                    <pic:cNvPr id="0" name="image6.png"/>
                     <pic:cNvPicPr preferRelativeResize="0"/>
                   </pic:nvPicPr>
                   <pic:blipFill>
@@ -5058,12 +5283,12 @@
           <wp:inline distB="114300" distT="114300" distL="114300" distR="114300">
             <wp:extent cx="5399730" cy="1524000"/>
             <wp:effectExtent b="0" l="0" r="0" t="0"/>
-            <wp:docPr id="62" name="image3.png"/>
+            <wp:docPr id="62" name="image2.png"/>
             <a:graphic>
               <a:graphicData uri="http://schemas.openxmlformats.org/drawingml/2006/picture">
                 <pic:pic>
                   <pic:nvPicPr>
-                    <pic:cNvPr id="0" name="image3.png"/>
+                    <pic:cNvPr id="0" name="image2.png"/>
                     <pic:cNvPicPr preferRelativeResize="0"/>
                   </pic:nvPicPr>
                   <pic:blipFill>
@@ -6108,7 +6333,7 @@
                 <w:rFonts w:ascii="Arial Narrow" w:cs="Arial Narrow" w:eastAsia="Arial Narrow" w:hAnsi="Arial Narrow"/>
                 <w:rtl w:val="0"/>
               </w:rPr>
-              <w:t xml:space="preserve">330</w:t>
+              <w:t xml:space="preserve">350</w:t>
             </w:r>
           </w:p>
         </w:tc>
@@ -6150,7 +6375,7 @@
                 <w:b w:val="1"/>
                 <w:rtl w:val="0"/>
               </w:rPr>
-              <w:t xml:space="preserve">165 </w:t>
+              <w:t xml:space="preserve">175 </w:t>
             </w:r>
             <w:r>
               <w:rPr>
@@ -6203,7 +6428,7 @@
                 <w:rFonts w:ascii="Arial Narrow" w:cs="Arial Narrow" w:eastAsia="Arial Narrow" w:hAnsi="Arial Narrow"/>
                 <w:rtl w:val="0"/>
               </w:rPr>
-              <w:t xml:space="preserve">333</w:t>
+              <w:t xml:space="preserve">358</w:t>
             </w:r>
           </w:p>
         </w:tc>
@@ -6245,7 +6470,7 @@
                 <w:b w:val="1"/>
                 <w:rtl w:val="0"/>
               </w:rPr>
-              <w:t xml:space="preserve">166,5 </w:t>
+              <w:t xml:space="preserve">178,5 </w:t>
             </w:r>
             <w:r>
               <w:rPr>
@@ -7024,7 +7249,7 @@
                 <w:rFonts w:ascii="Arial Narrow" w:cs="Arial Narrow" w:eastAsia="Arial Narrow" w:hAnsi="Arial Narrow"/>
                 <w:rtl w:val="0"/>
               </w:rPr>
-              <w:t xml:space="preserve">620 min</w:t>
+              <w:t xml:space="preserve">640 min</w:t>
             </w:r>
           </w:p>
         </w:tc>
@@ -7066,7 +7291,7 @@
                 <w:b w:val="1"/>
                 <w:rtl w:val="0"/>
               </w:rPr>
-              <w:t xml:space="preserve">261,6  €</w:t>
+              <w:t xml:space="preserve">271,6  €</w:t>
             </w:r>
             <w:r>
               <w:rPr>
@@ -7111,7 +7336,7 @@
                 <w:rFonts w:ascii="Arial Narrow" w:cs="Arial Narrow" w:eastAsia="Arial Narrow" w:hAnsi="Arial Narrow"/>
                 <w:rtl w:val="0"/>
               </w:rPr>
-              <w:t xml:space="preserve">643 min</w:t>
+              <w:t xml:space="preserve">668 min</w:t>
             </w:r>
           </w:p>
         </w:tc>
@@ -7153,7 +7378,7 @@
                 <w:b w:val="1"/>
                 <w:rtl w:val="0"/>
               </w:rPr>
-              <w:t xml:space="preserve">269,83  €</w:t>
+              <w:t xml:space="preserve">281,83  €</w:t>
             </w:r>
             <w:r>
               <w:rPr>
@@ -7200,7 +7425,7 @@
                 <w:b w:val="1"/>
                 <w:rtl w:val="0"/>
               </w:rPr>
-              <w:t xml:space="preserve">8,23  €</w:t>
+              <w:t xml:space="preserve">10,23  €</w:t>
             </w:r>
             <w:r>
               <w:rPr>
@@ -7581,12 +7806,12 @@
               <wp:inline distB="0" distT="0" distL="0" distR="0">
                 <wp:extent cx="852036" cy="783873"/>
                 <wp:effectExtent b="0" l="0" r="0" t="0"/>
-                <wp:docPr descr="seville_logo.jpg" id="58" name="image6.jpg"/>
+                <wp:docPr descr="seville_logo.jpg" id="58" name="image1.jpg"/>
                 <a:graphic>
                   <a:graphicData uri="http://schemas.openxmlformats.org/drawingml/2006/picture">
                     <pic:pic>
                       <pic:nvPicPr>
-                        <pic:cNvPr descr="seville_logo.jpg" id="0" name="image6.jpg"/>
+                        <pic:cNvPr descr="seville_logo.jpg" id="0" name="image1.jpg"/>
                         <pic:cNvPicPr preferRelativeResize="0"/>
                       </pic:nvPicPr>
                       <pic:blipFill>
@@ -7959,12 +8184,12 @@
               <wp:inline distB="0" distT="0" distL="0" distR="0">
                 <wp:extent cx="852036" cy="783873"/>
                 <wp:effectExtent b="0" l="0" r="0" t="0"/>
-                <wp:docPr descr="seville_logo.jpg" id="57" name="image6.jpg"/>
+                <wp:docPr descr="seville_logo.jpg" id="57" name="image1.jpg"/>
                 <a:graphic>
                   <a:graphicData uri="http://schemas.openxmlformats.org/drawingml/2006/picture">
                     <pic:pic>
                       <pic:nvPicPr>
-                        <pic:cNvPr descr="seville_logo.jpg" id="0" name="image6.jpg"/>
+                        <pic:cNvPr descr="seville_logo.jpg" id="0" name="image1.jpg"/>
                         <pic:cNvPicPr preferRelativeResize="0"/>
                       </pic:nvPicPr>
                       <pic:blipFill>

</xml_diff>